<commit_message>
Fix links in the documents
</commit_message>
<xml_diff>
--- a/static/Andrew Molyuk.docx
+++ b/static/Andrew Molyuk.docx
@@ -31,210 +31,234 @@
           <w:rFonts w:cstheme="majorHAnsi"/>
           <w:lang w:val="en-US"/>
         </w:rPr>
-        <w:t>Contact</w:t>
-      </w:r>
-      <w:r>
+        <w:t>Contacts</w:t>
+      </w:r>
+    </w:p>
+    <w:p>
+      <w:pPr>
+        <w:rPr>
+          <w:rFonts w:asciiTheme="majorHAnsi" w:hAnsiTheme="majorHAnsi" w:cstheme="majorHAnsi"/>
+          <w:lang w:val="en-US"/>
+        </w:rPr>
+      </w:pPr>
+      <w:r>
+        <w:rPr>
+          <w:rFonts w:asciiTheme="majorHAnsi" w:hAnsiTheme="majorHAnsi" w:cstheme="majorHAnsi"/>
+          <w:lang w:val="en-US"/>
+        </w:rPr>
+        <w:t xml:space="preserve">Email: </w:t>
+      </w:r>
+      <w:r>
+        <w:rPr>
+          <w:rFonts w:asciiTheme="majorHAnsi" w:hAnsiTheme="majorHAnsi" w:cstheme="majorHAnsi"/>
+          <w:lang w:val="en-US"/>
+        </w:rPr>
+        <w:tab/>
+      </w:r>
+      <w:r>
+        <w:rPr>
+          <w:rFonts w:asciiTheme="majorHAnsi" w:hAnsiTheme="majorHAnsi" w:cstheme="majorHAnsi"/>
+          <w:lang w:val="en-US"/>
+        </w:rPr>
+        <w:tab/>
+      </w:r>
+      <w:hyperlink r:id="rId7" w:history="1">
+        <w:r>
+          <w:rPr>
+            <w:rStyle w:val="Hyperlink"/>
+            <w:rFonts w:asciiTheme="majorHAnsi" w:hAnsiTheme="majorHAnsi" w:cstheme="majorHAnsi"/>
+            <w:lang w:val="en-US"/>
+          </w:rPr>
+          <w:t>andrew@m</w:t>
+        </w:r>
+        <w:r>
+          <w:rPr>
+            <w:rStyle w:val="Hyperlink"/>
+            <w:rFonts w:asciiTheme="majorHAnsi" w:hAnsiTheme="majorHAnsi" w:cstheme="majorHAnsi"/>
+            <w:lang w:val="en-US"/>
+          </w:rPr>
+          <w:t>o</w:t>
+        </w:r>
+        <w:r>
+          <w:rPr>
+            <w:rStyle w:val="Hyperlink"/>
+            <w:rFonts w:asciiTheme="majorHAnsi" w:hAnsiTheme="majorHAnsi" w:cstheme="majorHAnsi"/>
+            <w:lang w:val="en-US"/>
+          </w:rPr>
+          <w:t>lyuk.com</w:t>
+        </w:r>
+      </w:hyperlink>
+    </w:p>
+    <w:p>
+      <w:pPr>
+        <w:rPr>
+          <w:rFonts w:asciiTheme="majorHAnsi" w:hAnsiTheme="majorHAnsi" w:cstheme="majorHAnsi"/>
+          <w:lang w:val="en-US"/>
+        </w:rPr>
+      </w:pPr>
+      <w:r>
+        <w:rPr>
+          <w:rFonts w:asciiTheme="majorHAnsi" w:hAnsiTheme="majorHAnsi" w:cstheme="majorHAnsi"/>
+          <w:lang w:val="en-US"/>
+        </w:rPr>
+        <w:t xml:space="preserve">Phone: </w:t>
+      </w:r>
+      <w:r>
+        <w:rPr>
+          <w:rFonts w:asciiTheme="majorHAnsi" w:hAnsiTheme="majorHAnsi" w:cstheme="majorHAnsi"/>
+          <w:lang w:val="en-US"/>
+        </w:rPr>
+        <w:tab/>
+        <w:t>+972 (54) 4767482</w:t>
+      </w:r>
+    </w:p>
+    <w:p>
+      <w:pPr>
+        <w:rPr>
+          <w:rFonts w:asciiTheme="majorHAnsi" w:hAnsiTheme="majorHAnsi" w:cstheme="majorHAnsi"/>
+          <w:lang w:val="en-US"/>
+        </w:rPr>
+      </w:pPr>
+      <w:r>
+        <w:rPr>
+          <w:rFonts w:asciiTheme="majorHAnsi" w:hAnsiTheme="majorHAnsi" w:cstheme="majorHAnsi"/>
+          <w:lang w:val="en-US"/>
+        </w:rPr>
+        <w:t xml:space="preserve">Address: </w:t>
+      </w:r>
+      <w:r>
+        <w:rPr>
+          <w:rFonts w:asciiTheme="majorHAnsi" w:hAnsiTheme="majorHAnsi" w:cstheme="majorHAnsi"/>
+          <w:lang w:val="en-US"/>
+        </w:rPr>
+        <w:tab/>
+        <w:t>Ha</w:t>
+      </w:r>
+      <w:r>
+        <w:rPr>
+          <w:rFonts w:asciiTheme="majorHAnsi" w:hAnsiTheme="majorHAnsi" w:cstheme="majorHAnsi"/>
+          <w:lang w:val="en-US"/>
+        </w:rPr>
+        <w:t>d</w:t>
+      </w:r>
+      <w:r>
+        <w:rPr>
+          <w:rFonts w:asciiTheme="majorHAnsi" w:hAnsiTheme="majorHAnsi" w:cstheme="majorHAnsi"/>
+          <w:lang w:val="en-US"/>
+        </w:rPr>
+        <w:t>ekel 51/5, Ariel, 4074351, Israel</w:t>
+      </w:r>
+    </w:p>
+    <w:p>
+      <w:pPr>
+        <w:rPr>
+          <w:rFonts w:asciiTheme="majorHAnsi" w:hAnsiTheme="majorHAnsi" w:cstheme="majorHAnsi"/>
+          <w:lang w:val="en-US"/>
+        </w:rPr>
+      </w:pPr>
+      <w:r>
+        <w:rPr>
+          <w:rFonts w:asciiTheme="majorHAnsi" w:hAnsiTheme="majorHAnsi" w:cstheme="majorHAnsi"/>
+          <w:lang w:val="en-US"/>
+        </w:rPr>
+        <w:t xml:space="preserve">Web: </w:t>
+      </w:r>
+      <w:r>
+        <w:rPr>
+          <w:rFonts w:asciiTheme="majorHAnsi" w:hAnsiTheme="majorHAnsi" w:cstheme="majorHAnsi"/>
+          <w:lang w:val="en-US"/>
+        </w:rPr>
+        <w:tab/>
+      </w:r>
+      <w:r>
+        <w:rPr>
+          <w:rFonts w:asciiTheme="majorHAnsi" w:hAnsiTheme="majorHAnsi" w:cstheme="majorHAnsi"/>
+          <w:lang w:val="en-US"/>
+        </w:rPr>
+        <w:tab/>
+      </w:r>
+      <w:hyperlink r:id="rId8" w:history="1">
+        <w:r>
+          <w:rPr>
+            <w:rStyle w:val="Hyperlink"/>
+            <w:rFonts w:asciiTheme="majorHAnsi" w:hAnsiTheme="majorHAnsi" w:cstheme="majorHAnsi"/>
+            <w:lang w:val="en-US"/>
+          </w:rPr>
+          <w:t>www.linkedin.com/in/andrewm</w:t>
+        </w:r>
+        <w:r>
+          <w:rPr>
+            <w:rStyle w:val="Hyperlink"/>
+            <w:rFonts w:asciiTheme="majorHAnsi" w:hAnsiTheme="majorHAnsi" w:cstheme="majorHAnsi"/>
+            <w:lang w:val="en-US"/>
+          </w:rPr>
+          <w:t>o</w:t>
+        </w:r>
+        <w:r>
+          <w:rPr>
+            <w:rStyle w:val="Hyperlink"/>
+            <w:rFonts w:asciiTheme="majorHAnsi" w:hAnsiTheme="majorHAnsi" w:cstheme="majorHAnsi"/>
+            <w:lang w:val="en-US"/>
+          </w:rPr>
+          <w:t>lyuk</w:t>
+        </w:r>
+      </w:hyperlink>
+      <w:r>
+        <w:rPr>
+          <w:rFonts w:asciiTheme="majorHAnsi" w:hAnsiTheme="majorHAnsi" w:cstheme="majorHAnsi"/>
+          <w:lang w:val="en-US"/>
+        </w:rPr>
+        <w:t xml:space="preserve"> </w:t>
+      </w:r>
+    </w:p>
+    <w:p>
+      <w:pPr>
+        <w:ind w:left="720" w:firstLine="720"/>
+        <w:rPr>
+          <w:rFonts w:asciiTheme="majorHAnsi" w:hAnsiTheme="majorHAnsi" w:cstheme="majorHAnsi"/>
+          <w:lang w:val="en-US"/>
+        </w:rPr>
+      </w:pPr>
+      <w:hyperlink r:id="rId9" w:history="1">
+        <w:r>
+          <w:rPr>
+            <w:rStyle w:val="Hyperlink"/>
+            <w:rFonts w:asciiTheme="majorHAnsi" w:hAnsiTheme="majorHAnsi" w:cstheme="majorHAnsi"/>
+            <w:lang w:val="en-US"/>
+          </w:rPr>
+          <w:t>andrew.mo</w:t>
+        </w:r>
+        <w:r>
+          <w:rPr>
+            <w:rStyle w:val="Hyperlink"/>
+            <w:rFonts w:asciiTheme="majorHAnsi" w:hAnsiTheme="majorHAnsi" w:cstheme="majorHAnsi"/>
+            <w:lang w:val="en-US"/>
+          </w:rPr>
+          <w:t>l</w:t>
+        </w:r>
+        <w:r>
+          <w:rPr>
+            <w:rStyle w:val="Hyperlink"/>
+            <w:rFonts w:asciiTheme="majorHAnsi" w:hAnsiTheme="majorHAnsi" w:cstheme="majorHAnsi"/>
+            <w:lang w:val="en-US"/>
+          </w:rPr>
+          <w:t>yuk.com</w:t>
+        </w:r>
+      </w:hyperlink>
+    </w:p>
+    <w:p>
+      <w:pPr>
+        <w:pStyle w:val="Heading1"/>
         <w:rPr>
           <w:rFonts w:cstheme="majorHAnsi"/>
           <w:lang w:val="en-US"/>
         </w:rPr>
-        <w:t>s</w:t>
-      </w:r>
-    </w:p>
-    <w:p>
-      <w:pPr>
-        <w:rPr>
-          <w:rFonts w:asciiTheme="majorHAnsi" w:hAnsiTheme="majorHAnsi" w:cstheme="majorHAnsi"/>
-          <w:lang w:val="en-US"/>
-        </w:rPr>
-      </w:pPr>
-      <w:r>
-        <w:rPr>
-          <w:rFonts w:asciiTheme="majorHAnsi" w:hAnsiTheme="majorHAnsi" w:cstheme="majorHAnsi"/>
-          <w:lang w:val="en-US"/>
-        </w:rPr>
-        <w:t>Email:</w:t>
-      </w:r>
-      <w:r>
-        <w:rPr>
-          <w:rFonts w:asciiTheme="majorHAnsi" w:hAnsiTheme="majorHAnsi" w:cstheme="majorHAnsi"/>
-          <w:lang w:val="en-US"/>
-        </w:rPr>
-        <w:t xml:space="preserve"> </w:t>
-      </w:r>
-      <w:r>
-        <w:rPr>
-          <w:rFonts w:asciiTheme="majorHAnsi" w:hAnsiTheme="majorHAnsi" w:cstheme="majorHAnsi"/>
-          <w:lang w:val="en-US"/>
-        </w:rPr>
-        <w:tab/>
-      </w:r>
-      <w:r>
-        <w:rPr>
-          <w:rFonts w:asciiTheme="majorHAnsi" w:hAnsiTheme="majorHAnsi" w:cstheme="majorHAnsi"/>
-          <w:lang w:val="en-US"/>
-        </w:rPr>
-        <w:tab/>
-      </w:r>
-      <w:r>
-        <w:rPr>
-          <w:rFonts w:asciiTheme="majorHAnsi" w:hAnsiTheme="majorHAnsi" w:cstheme="majorHAnsi"/>
-          <w:lang w:val="en-US"/>
-        </w:rPr>
-        <w:t>andrew@molyuk.com</w:t>
-      </w:r>
-    </w:p>
-    <w:p>
-      <w:pPr>
-        <w:rPr>
-          <w:rFonts w:asciiTheme="majorHAnsi" w:hAnsiTheme="majorHAnsi" w:cstheme="majorHAnsi"/>
-          <w:lang w:val="en-US"/>
-        </w:rPr>
-      </w:pPr>
-      <w:r>
-        <w:rPr>
-          <w:rFonts w:asciiTheme="majorHAnsi" w:hAnsiTheme="majorHAnsi" w:cstheme="majorHAnsi"/>
-          <w:lang w:val="en-US"/>
-        </w:rPr>
-        <w:t xml:space="preserve">Phone: </w:t>
-      </w:r>
-      <w:r>
-        <w:rPr>
-          <w:rFonts w:asciiTheme="majorHAnsi" w:hAnsiTheme="majorHAnsi" w:cstheme="majorHAnsi"/>
-          <w:lang w:val="en-US"/>
-        </w:rPr>
-        <w:tab/>
-      </w:r>
-      <w:r>
-        <w:rPr>
-          <w:rFonts w:asciiTheme="majorHAnsi" w:hAnsiTheme="majorHAnsi" w:cstheme="majorHAnsi"/>
-          <w:lang w:val="en-US"/>
-        </w:rPr>
-        <w:t>+972 (54) 4767482</w:t>
-      </w:r>
-    </w:p>
-    <w:p>
-      <w:pPr>
-        <w:rPr>
-          <w:rFonts w:asciiTheme="majorHAnsi" w:hAnsiTheme="majorHAnsi" w:cstheme="majorHAnsi"/>
-          <w:lang w:val="en-US"/>
-        </w:rPr>
-      </w:pPr>
-      <w:r>
-        <w:rPr>
-          <w:rFonts w:asciiTheme="majorHAnsi" w:hAnsiTheme="majorHAnsi" w:cstheme="majorHAnsi"/>
-          <w:lang w:val="en-US"/>
-        </w:rPr>
-        <w:t xml:space="preserve">Address: </w:t>
-      </w:r>
-      <w:r>
-        <w:rPr>
-          <w:rFonts w:asciiTheme="majorHAnsi" w:hAnsiTheme="majorHAnsi" w:cstheme="majorHAnsi"/>
-          <w:lang w:val="en-US"/>
-        </w:rPr>
-        <w:tab/>
-      </w:r>
-      <w:r>
-        <w:rPr>
-          <w:rFonts w:asciiTheme="majorHAnsi" w:hAnsiTheme="majorHAnsi" w:cstheme="majorHAnsi"/>
-          <w:lang w:val="en-US"/>
-        </w:rPr>
-        <w:t>Ha</w:t>
-      </w:r>
-      <w:r>
-        <w:rPr>
-          <w:rFonts w:asciiTheme="majorHAnsi" w:hAnsiTheme="majorHAnsi" w:cstheme="majorHAnsi"/>
-          <w:lang w:val="en-US"/>
-        </w:rPr>
-        <w:t>d</w:t>
-      </w:r>
-      <w:r>
-        <w:rPr>
-          <w:rFonts w:asciiTheme="majorHAnsi" w:hAnsiTheme="majorHAnsi" w:cstheme="majorHAnsi"/>
-          <w:lang w:val="en-US"/>
-        </w:rPr>
-        <w:t>ekel 51/5, Ariel, 4074351, Israel</w:t>
-      </w:r>
-    </w:p>
-    <w:p>
-      <w:pPr>
-        <w:rPr>
-          <w:rFonts w:asciiTheme="majorHAnsi" w:hAnsiTheme="majorHAnsi" w:cstheme="majorHAnsi"/>
-          <w:lang w:val="en-US"/>
-        </w:rPr>
-      </w:pPr>
-      <w:r>
-        <w:rPr>
-          <w:rFonts w:asciiTheme="majorHAnsi" w:hAnsiTheme="majorHAnsi" w:cstheme="majorHAnsi"/>
-          <w:lang w:val="en-US"/>
-        </w:rPr>
-        <w:t>Web:</w:t>
-      </w:r>
-      <w:r>
-        <w:rPr>
-          <w:rFonts w:asciiTheme="majorHAnsi" w:hAnsiTheme="majorHAnsi" w:cstheme="majorHAnsi"/>
-          <w:lang w:val="en-US"/>
-        </w:rPr>
-        <w:t xml:space="preserve"> </w:t>
-      </w:r>
-      <w:r>
-        <w:rPr>
-          <w:rFonts w:asciiTheme="majorHAnsi" w:hAnsiTheme="majorHAnsi" w:cstheme="majorHAnsi"/>
-          <w:lang w:val="en-US"/>
-        </w:rPr>
-        <w:tab/>
-      </w:r>
-      <w:r>
-        <w:rPr>
-          <w:rFonts w:asciiTheme="majorHAnsi" w:hAnsiTheme="majorHAnsi" w:cstheme="majorHAnsi"/>
-          <w:lang w:val="en-US"/>
-        </w:rPr>
-        <w:tab/>
-      </w:r>
-      <w:r>
-        <w:rPr>
-          <w:rFonts w:asciiTheme="majorHAnsi" w:hAnsiTheme="majorHAnsi" w:cstheme="majorHAnsi"/>
-          <w:lang w:val="en-US"/>
-        </w:rPr>
-        <w:t>www.linkedin.com/in/andrewmolyuk</w:t>
-      </w:r>
-      <w:r>
-        <w:rPr>
-          <w:rFonts w:asciiTheme="majorHAnsi" w:hAnsiTheme="majorHAnsi" w:cstheme="majorHAnsi"/>
-          <w:lang w:val="en-US"/>
-        </w:rPr>
-        <w:t xml:space="preserve"> </w:t>
-      </w:r>
-    </w:p>
-    <w:p>
-      <w:pPr>
-        <w:ind w:left="720" w:firstLine="720"/>
-        <w:rPr>
-          <w:rFonts w:asciiTheme="majorHAnsi" w:hAnsiTheme="majorHAnsi" w:cstheme="majorHAnsi"/>
-          <w:lang w:val="en-US"/>
-        </w:rPr>
-      </w:pPr>
-      <w:r>
-        <w:rPr>
-          <w:rFonts w:asciiTheme="majorHAnsi" w:hAnsiTheme="majorHAnsi" w:cstheme="majorHAnsi"/>
-          <w:lang w:val="en-US"/>
-        </w:rPr>
-        <w:t>andrew.molyuk.com</w:t>
-      </w:r>
-    </w:p>
-    <w:p>
-      <w:pPr>
-        <w:pStyle w:val="Heading1"/>
+      </w:pPr>
+      <w:r>
         <w:rPr>
           <w:rFonts w:cstheme="majorHAnsi"/>
           <w:lang w:val="en-US"/>
         </w:rPr>
-      </w:pPr>
-      <w:r>
-        <w:rPr>
-          <w:rFonts w:cstheme="majorHAnsi"/>
-          <w:lang w:val="en-US"/>
-        </w:rPr>
         <w:t>Summary</w:t>
       </w:r>
     </w:p>
@@ -251,98 +275,7 @@
           <w:rFonts w:asciiTheme="majorHAnsi" w:hAnsiTheme="majorHAnsi" w:cstheme="majorHAnsi"/>
           <w:lang w:val="en-US"/>
         </w:rPr>
-        <w:t>With over 25 years of experience in the tech industry, I am a highly</w:t>
-      </w:r>
-      <w:r>
-        <w:rPr>
-          <w:rFonts w:asciiTheme="majorHAnsi" w:hAnsiTheme="majorHAnsi" w:cstheme="majorHAnsi"/>
-          <w:lang w:val="en-US"/>
-        </w:rPr>
-        <w:t xml:space="preserve"> </w:t>
-      </w:r>
-      <w:r>
-        <w:rPr>
-          <w:rFonts w:asciiTheme="majorHAnsi" w:hAnsiTheme="majorHAnsi" w:cstheme="majorHAnsi"/>
-          <w:lang w:val="en-US"/>
-        </w:rPr>
-        <w:t>accomplished CTO skilled in leading large-scale projects and teams,</w:t>
-      </w:r>
-      <w:r>
-        <w:rPr>
-          <w:rFonts w:asciiTheme="majorHAnsi" w:hAnsiTheme="majorHAnsi" w:cstheme="majorHAnsi"/>
-          <w:lang w:val="en-US"/>
-        </w:rPr>
-        <w:t xml:space="preserve"> </w:t>
-      </w:r>
-      <w:r>
-        <w:rPr>
-          <w:rFonts w:asciiTheme="majorHAnsi" w:hAnsiTheme="majorHAnsi" w:cstheme="majorHAnsi"/>
-          <w:lang w:val="en-US"/>
-        </w:rPr>
-        <w:t>delivering innovative solutions, and driving business growth. My</w:t>
-      </w:r>
-      <w:r>
-        <w:rPr>
-          <w:rFonts w:asciiTheme="majorHAnsi" w:hAnsiTheme="majorHAnsi" w:cstheme="majorHAnsi"/>
-          <w:lang w:val="en-US"/>
-        </w:rPr>
-        <w:t xml:space="preserve"> </w:t>
-      </w:r>
-      <w:r>
-        <w:rPr>
-          <w:rFonts w:asciiTheme="majorHAnsi" w:hAnsiTheme="majorHAnsi" w:cstheme="majorHAnsi"/>
-          <w:lang w:val="en-US"/>
-        </w:rPr>
-        <w:t>proven track record of success in software development, product</w:t>
-      </w:r>
-      <w:r>
-        <w:rPr>
-          <w:rFonts w:asciiTheme="majorHAnsi" w:hAnsiTheme="majorHAnsi" w:cstheme="majorHAnsi"/>
-          <w:lang w:val="en-US"/>
-        </w:rPr>
-        <w:t xml:space="preserve"> </w:t>
-      </w:r>
-      <w:r>
-        <w:rPr>
-          <w:rFonts w:asciiTheme="majorHAnsi" w:hAnsiTheme="majorHAnsi" w:cstheme="majorHAnsi"/>
-          <w:lang w:val="en-US"/>
-        </w:rPr>
-        <w:t>management, and technology strategy is supported by my strong</w:t>
-      </w:r>
-      <w:r>
-        <w:rPr>
-          <w:rFonts w:asciiTheme="majorHAnsi" w:hAnsiTheme="majorHAnsi" w:cstheme="majorHAnsi"/>
-          <w:lang w:val="en-US"/>
-        </w:rPr>
-        <w:t xml:space="preserve"> </w:t>
-      </w:r>
-      <w:r>
-        <w:rPr>
-          <w:rFonts w:asciiTheme="majorHAnsi" w:hAnsiTheme="majorHAnsi" w:cstheme="majorHAnsi"/>
-          <w:lang w:val="en-US"/>
-        </w:rPr>
-        <w:t>communication and leadership abilities, as well as my excellent</w:t>
-      </w:r>
-      <w:r>
-        <w:rPr>
-          <w:rFonts w:asciiTheme="majorHAnsi" w:hAnsiTheme="majorHAnsi" w:cstheme="majorHAnsi"/>
-          <w:lang w:val="en-US"/>
-        </w:rPr>
-        <w:t xml:space="preserve"> </w:t>
-      </w:r>
-      <w:r>
-        <w:rPr>
-          <w:rFonts w:asciiTheme="majorHAnsi" w:hAnsiTheme="majorHAnsi" w:cstheme="majorHAnsi"/>
-          <w:lang w:val="en-US"/>
-        </w:rPr>
-        <w:t>problem-solving skills.</w:t>
-      </w:r>
-      <w:r>
-        <w:rPr>
-          <w:rFonts w:asciiTheme="majorHAnsi" w:hAnsiTheme="majorHAnsi" w:cstheme="majorHAnsi"/>
-          <w:lang w:val="en-US"/>
-        </w:rPr>
-        <w:t xml:space="preserve"> </w:t>
+        <w:t xml:space="preserve">With over 25 years of experience in the tech industry, I am a highly accomplished CTO skilled in leading large-scale projects and teams, delivering innovative solutions, and driving business growth. My proven track record of success in software development, product management, and technology strategy is supported by my strong communication and leadership abilities, as well as my excellent problem-solving skills. </w:t>
       </w:r>
     </w:p>
     <w:p>
@@ -367,70 +300,7 @@
           <w:rFonts w:asciiTheme="majorHAnsi" w:hAnsiTheme="majorHAnsi" w:cstheme="majorHAnsi"/>
           <w:lang w:val="en-US"/>
         </w:rPr>
-        <w:t>My experience includes business process definition and teambuilding, leading R&amp;D teams in complex and challenging</w:t>
-      </w:r>
-      <w:r>
-        <w:rPr>
-          <w:rFonts w:asciiTheme="majorHAnsi" w:hAnsiTheme="majorHAnsi" w:cstheme="majorHAnsi"/>
-          <w:lang w:val="en-US"/>
-        </w:rPr>
-        <w:t xml:space="preserve"> </w:t>
-      </w:r>
-      <w:r>
-        <w:rPr>
-          <w:rFonts w:asciiTheme="majorHAnsi" w:hAnsiTheme="majorHAnsi" w:cstheme="majorHAnsi"/>
-          <w:lang w:val="en-US"/>
-        </w:rPr>
-        <w:t>environments to successful product delivery. I have extensive</w:t>
-      </w:r>
-      <w:r>
-        <w:rPr>
-          <w:rFonts w:asciiTheme="majorHAnsi" w:hAnsiTheme="majorHAnsi" w:cstheme="majorHAnsi"/>
-          <w:lang w:val="en-US"/>
-        </w:rPr>
-        <w:t xml:space="preserve"> </w:t>
-      </w:r>
-      <w:r>
-        <w:rPr>
-          <w:rFonts w:asciiTheme="majorHAnsi" w:hAnsiTheme="majorHAnsi" w:cstheme="majorHAnsi"/>
-          <w:lang w:val="en-US"/>
-        </w:rPr>
-        <w:t>experience in the analysis, architecture, design, development,</w:t>
-      </w:r>
-      <w:r>
-        <w:rPr>
-          <w:rFonts w:asciiTheme="majorHAnsi" w:hAnsiTheme="majorHAnsi" w:cstheme="majorHAnsi"/>
-          <w:lang w:val="en-US"/>
-        </w:rPr>
-        <w:t xml:space="preserve"> </w:t>
-      </w:r>
-      <w:r>
-        <w:rPr>
-          <w:rFonts w:asciiTheme="majorHAnsi" w:hAnsiTheme="majorHAnsi" w:cstheme="majorHAnsi"/>
-          <w:lang w:val="en-US"/>
-        </w:rPr>
-        <w:t>testing, and production life cycle of software projects, including</w:t>
-      </w:r>
-      <w:r>
-        <w:rPr>
-          <w:rFonts w:asciiTheme="majorHAnsi" w:hAnsiTheme="majorHAnsi" w:cstheme="majorHAnsi"/>
-          <w:lang w:val="en-US"/>
-        </w:rPr>
-        <w:t xml:space="preserve"> </w:t>
-      </w:r>
-      <w:r>
-        <w:rPr>
-          <w:rFonts w:asciiTheme="majorHAnsi" w:hAnsiTheme="majorHAnsi" w:cstheme="majorHAnsi"/>
-          <w:lang w:val="en-US"/>
-        </w:rPr>
-        <w:t>custom Scrum and TDD/BDD methodologies.</w:t>
-      </w:r>
-      <w:r>
-        <w:rPr>
-          <w:rFonts w:asciiTheme="majorHAnsi" w:hAnsiTheme="majorHAnsi" w:cstheme="majorHAnsi"/>
-          <w:lang w:val="en-US"/>
-        </w:rPr>
-        <w:t xml:space="preserve"> </w:t>
+        <w:t xml:space="preserve">My experience includes business process definition and teambuilding, leading R&amp;D teams in complex and challenging environments to successful product delivery. I have extensive experience in the analysis, architecture, design, development, testing, and production life cycle of software projects, including custom Scrum and TDD/BDD methodologies. </w:t>
       </w:r>
     </w:p>
     <w:p>
@@ -455,91 +325,7 @@
           <w:rFonts w:asciiTheme="majorHAnsi" w:hAnsiTheme="majorHAnsi" w:cstheme="majorHAnsi"/>
           <w:lang w:val="en-US"/>
         </w:rPr>
-        <w:t>I possess a deep understanding of distributed software architecture</w:t>
-      </w:r>
-      <w:r>
-        <w:rPr>
-          <w:rFonts w:asciiTheme="majorHAnsi" w:hAnsiTheme="majorHAnsi" w:cstheme="majorHAnsi"/>
-          <w:lang w:val="en-US"/>
-        </w:rPr>
-        <w:t xml:space="preserve"> </w:t>
-      </w:r>
-      <w:r>
-        <w:rPr>
-          <w:rFonts w:asciiTheme="majorHAnsi" w:hAnsiTheme="majorHAnsi" w:cstheme="majorHAnsi"/>
-          <w:lang w:val="en-US"/>
-        </w:rPr>
-        <w:t>and design, as well as concurrent and networked, high load and</w:t>
-      </w:r>
-      <w:r>
-        <w:rPr>
-          <w:rFonts w:asciiTheme="majorHAnsi" w:hAnsiTheme="majorHAnsi" w:cstheme="majorHAnsi"/>
-          <w:lang w:val="en-US"/>
-        </w:rPr>
-        <w:t xml:space="preserve"> </w:t>
-      </w:r>
-      <w:r>
-        <w:rPr>
-          <w:rFonts w:asciiTheme="majorHAnsi" w:hAnsiTheme="majorHAnsi" w:cstheme="majorHAnsi"/>
-          <w:lang w:val="en-US"/>
-        </w:rPr>
-        <w:t>high availability software architectures. Additionally, my strong</w:t>
-      </w:r>
-      <w:r>
-        <w:rPr>
-          <w:rFonts w:asciiTheme="majorHAnsi" w:hAnsiTheme="majorHAnsi" w:cstheme="majorHAnsi"/>
-          <w:lang w:val="en-US"/>
-        </w:rPr>
-        <w:t xml:space="preserve"> </w:t>
-      </w:r>
-      <w:r>
-        <w:rPr>
-          <w:rFonts w:asciiTheme="majorHAnsi" w:hAnsiTheme="majorHAnsi" w:cstheme="majorHAnsi"/>
-          <w:lang w:val="en-US"/>
-        </w:rPr>
-        <w:t>leadership and management skills, technical expertise in multiple</w:t>
-      </w:r>
-      <w:r>
-        <w:rPr>
-          <w:rFonts w:asciiTheme="majorHAnsi" w:hAnsiTheme="majorHAnsi" w:cstheme="majorHAnsi"/>
-          <w:lang w:val="en-US"/>
-        </w:rPr>
-        <w:t xml:space="preserve"> </w:t>
-      </w:r>
-      <w:r>
-        <w:rPr>
-          <w:rFonts w:asciiTheme="majorHAnsi" w:hAnsiTheme="majorHAnsi" w:cstheme="majorHAnsi"/>
-          <w:lang w:val="en-US"/>
-        </w:rPr>
-        <w:t>programming languages, and vast experience with Node.js and</w:t>
-      </w:r>
-      <w:r>
-        <w:rPr>
-          <w:rFonts w:asciiTheme="majorHAnsi" w:hAnsiTheme="majorHAnsi" w:cstheme="majorHAnsi"/>
-          <w:lang w:val="en-US"/>
-        </w:rPr>
-        <w:t xml:space="preserve"> </w:t>
-      </w:r>
-      <w:r>
-        <w:rPr>
-          <w:rFonts w:asciiTheme="majorHAnsi" w:hAnsiTheme="majorHAnsi" w:cstheme="majorHAnsi"/>
-          <w:lang w:val="en-US"/>
-        </w:rPr>
-        <w:t>JavaScript frameworks like React, Redux, Nest.js, and Next.js</w:t>
-      </w:r>
-      <w:r>
-        <w:rPr>
-          <w:rFonts w:asciiTheme="majorHAnsi" w:hAnsiTheme="majorHAnsi" w:cstheme="majorHAnsi"/>
-          <w:lang w:val="en-US"/>
-        </w:rPr>
-        <w:t xml:space="preserve"> </w:t>
-      </w:r>
-      <w:r>
-        <w:rPr>
-          <w:rFonts w:asciiTheme="majorHAnsi" w:hAnsiTheme="majorHAnsi" w:cstheme="majorHAnsi"/>
-          <w:lang w:val="en-US"/>
-        </w:rPr>
-        <w:t xml:space="preserve">make me </w:t>
+        <w:t xml:space="preserve">I possess a deep understanding of distributed software architecture and design, as well as concurrent and networked, high load and high availability software architectures. Additionally, my strong leadership and management skills, technical expertise in multiple programming languages, and vast experience with Node.js and JavaScript frameworks like React, Redux, Nest.js, and Next.js make me </w:t>
       </w:r>
       <w:r>
         <w:rPr>
@@ -553,14 +339,7 @@
           <w:rFonts w:asciiTheme="majorHAnsi" w:hAnsiTheme="majorHAnsi" w:cstheme="majorHAnsi"/>
           <w:lang w:val="en-US"/>
         </w:rPr>
-        <w:t xml:space="preserve"> to any team.</w:t>
-      </w:r>
-      <w:r>
-        <w:rPr>
-          <w:rFonts w:asciiTheme="majorHAnsi" w:hAnsiTheme="majorHAnsi" w:cstheme="majorHAnsi"/>
-          <w:lang w:val="en-US"/>
-        </w:rPr>
-        <w:t xml:space="preserve"> </w:t>
+        <w:t xml:space="preserve"> to any team. </w:t>
       </w:r>
     </w:p>
     <w:p>
@@ -585,21 +364,7 @@
           <w:rFonts w:asciiTheme="majorHAnsi" w:hAnsiTheme="majorHAnsi" w:cstheme="majorHAnsi"/>
           <w:lang w:val="en-US"/>
         </w:rPr>
-        <w:t>My experience also includes vast micro-services development in</w:t>
-      </w:r>
-      <w:r>
-        <w:rPr>
-          <w:rFonts w:asciiTheme="majorHAnsi" w:hAnsiTheme="majorHAnsi" w:cstheme="majorHAnsi"/>
-          <w:lang w:val="en-US"/>
-        </w:rPr>
-        <w:t xml:space="preserve"> </w:t>
-      </w:r>
-      <w:r>
-        <w:rPr>
-          <w:rFonts w:asciiTheme="majorHAnsi" w:hAnsiTheme="majorHAnsi" w:cstheme="majorHAnsi"/>
-          <w:lang w:val="en-US"/>
-        </w:rPr>
-        <w:t>high load and high availability environments with Golang, and deep</w:t>
+        <w:t>My experience also includes vast micro-services development in high load and high availability environments with Golang, and deep</w:t>
       </w:r>
       <w:r>
         <w:rPr>
@@ -785,13 +550,7 @@
         <w:rPr>
           <w:lang w:val="en-US"/>
         </w:rPr>
-        <w:t>CTO</w:t>
-      </w:r>
-      <w:r>
-        <w:rPr>
-          <w:lang w:val="en-US"/>
-        </w:rPr>
-        <w:t xml:space="preserve"> at </w:t>
+        <w:t xml:space="preserve">CTO at </w:t>
       </w:r>
       <w:proofErr w:type="spellStart"/>
       <w:r>
@@ -817,13 +576,7 @@
         <w:rPr>
           <w:lang w:val="en-US"/>
         </w:rPr>
-        <w:t xml:space="preserve">, </w:t>
-      </w:r>
-      <w:r>
-        <w:rPr>
-          <w:lang w:val="en-US"/>
-        </w:rPr>
-        <w:t>Tel Aviv, Israel</w:t>
+        <w:t>, Tel Aviv, Israel</w:t>
       </w:r>
     </w:p>
     <w:p>
@@ -1310,13 +1063,7 @@
         <w:rPr>
           <w:lang w:val="en-US"/>
         </w:rPr>
-        <w:t>VP R&amp;D</w:t>
-      </w:r>
-      <w:r>
-        <w:rPr>
-          <w:lang w:val="en-US"/>
-        </w:rPr>
-        <w:t xml:space="preserve"> at </w:t>
+        <w:t xml:space="preserve">VP R&amp;D at </w:t>
       </w:r>
       <w:proofErr w:type="spellStart"/>
       <w:r>
@@ -2046,13 +1793,7 @@
           <w:lang w:val="en-US"/>
         </w:rPr>
         <w:lastRenderedPageBreak/>
-        <w:t>CTO</w:t>
-      </w:r>
-      <w:r>
-        <w:rPr>
-          <w:lang w:val="en-US"/>
-        </w:rPr>
-        <w:t xml:space="preserve"> at </w:t>
+        <w:t xml:space="preserve">CTO at </w:t>
       </w:r>
       <w:r>
         <w:rPr>
@@ -2369,13 +2110,7 @@
         <w:rPr>
           <w:lang w:val="en-US"/>
         </w:rPr>
-        <w:t>Development Manager</w:t>
-      </w:r>
-      <w:r>
-        <w:rPr>
-          <w:lang w:val="en-US"/>
-        </w:rPr>
-        <w:t xml:space="preserve"> at </w:t>
+        <w:t xml:space="preserve">Development Manager at </w:t>
       </w:r>
       <w:proofErr w:type="spellStart"/>
       <w:r>
@@ -2617,13 +2352,7 @@
         <w:rPr>
           <w:lang w:val="en-US"/>
         </w:rPr>
-        <w:t xml:space="preserve">R&amp;D </w:t>
-      </w:r>
-      <w:r>
-        <w:rPr>
-          <w:lang w:val="en-US"/>
-        </w:rPr>
-        <w:t xml:space="preserve">Director at </w:t>
+        <w:t xml:space="preserve">R&amp;D Director at </w:t>
       </w:r>
       <w:proofErr w:type="spellStart"/>
       <w:r>
@@ -2909,13 +2638,7 @@
         <w:rPr>
           <w:lang w:val="en-US"/>
         </w:rPr>
-        <w:t>Senior Developer</w:t>
-      </w:r>
-      <w:r>
-        <w:rPr>
-          <w:lang w:val="en-US"/>
-        </w:rPr>
-        <w:t xml:space="preserve"> at </w:t>
+        <w:t xml:space="preserve">Senior Developer at </w:t>
       </w:r>
       <w:r>
         <w:rPr>
@@ -3244,13 +2967,7 @@
           <w:lang w:val="en-US"/>
         </w:rPr>
         <w:lastRenderedPageBreak/>
-        <w:t xml:space="preserve">Team Leader </w:t>
-      </w:r>
-      <w:r>
-        <w:rPr>
-          <w:lang w:val="en-US"/>
-        </w:rPr>
-        <w:t xml:space="preserve">at </w:t>
+        <w:t xml:space="preserve">Team Leader at </w:t>
       </w:r>
       <w:proofErr w:type="spellStart"/>
       <w:r>
@@ -3465,13 +3182,7 @@
         <w:rPr>
           <w:lang w:val="en-US"/>
         </w:rPr>
-        <w:t xml:space="preserve">Team </w:t>
-      </w:r>
-      <w:r>
-        <w:rPr>
-          <w:lang w:val="en-US"/>
-        </w:rPr>
-        <w:t xml:space="preserve">Leader at </w:t>
+        <w:t xml:space="preserve">Team Leader at </w:t>
       </w:r>
       <w:proofErr w:type="spellStart"/>
       <w:r>
@@ -3644,13 +3355,7 @@
         <w:rPr>
           <w:lang w:val="en-US"/>
         </w:rPr>
-        <w:t>Database Developer</w:t>
-      </w:r>
-      <w:r>
-        <w:rPr>
-          <w:lang w:val="en-US"/>
-        </w:rPr>
-        <w:t xml:space="preserve"> at </w:t>
+        <w:t xml:space="preserve">Database Developer at </w:t>
       </w:r>
       <w:proofErr w:type="spellStart"/>
       <w:r>
@@ -3831,13 +3536,7 @@
         <w:rPr>
           <w:lang w:val="en-US"/>
         </w:rPr>
-        <w:t xml:space="preserve"> </w:t>
-      </w:r>
-      <w:r>
-        <w:rPr>
-          <w:lang w:val="en-US"/>
-        </w:rPr>
-        <w:t>(2013)</w:t>
+        <w:t xml:space="preserve"> (2013)</w:t>
       </w:r>
     </w:p>
     <w:p>
@@ -3902,13 +3601,7 @@
         <w:rPr>
           <w:lang w:val="en-US"/>
         </w:rPr>
-        <w:t xml:space="preserve"> </w:t>
-      </w:r>
-      <w:r>
-        <w:rPr>
-          <w:lang w:val="en-US"/>
-        </w:rPr>
-        <w:t>(2005 - 2006)</w:t>
+        <w:t xml:space="preserve"> (2005 - 2006)</w:t>
       </w:r>
     </w:p>
     <w:p>
@@ -3955,13 +3648,7 @@
         <w:rPr>
           <w:lang w:val="en-US"/>
         </w:rPr>
-        <w:t xml:space="preserve"> </w:t>
-      </w:r>
-      <w:r>
-        <w:rPr>
-          <w:lang w:val="en-US"/>
-        </w:rPr>
-        <w:t>(1990 - 1996)</w:t>
+        <w:t xml:space="preserve"> (1990 - 1996)</w:t>
       </w:r>
     </w:p>
     <w:p>
@@ -4139,8 +3826,8 @@
       </w:r>
     </w:p>
     <w:sectPr>
-      <w:footerReference w:type="even" r:id="rId7"/>
-      <w:footerReference w:type="default" r:id="rId8"/>
+      <w:footerReference w:type="even" r:id="rId10"/>
+      <w:footerReference w:type="default" r:id="rId11"/>
       <w:pgSz w:w="12240" w:h="15840"/>
       <w:pgMar w:top="1440" w:right="1440" w:bottom="1440" w:left="1440" w:header="708" w:footer="708" w:gutter="0"/>
       <w:cols w:space="708"/>
@@ -5078,6 +4765,41 @@
       <w:color w:val="1F3763" w:themeColor="accent1" w:themeShade="7F"/>
     </w:rPr>
   </w:style>
+  <w:style w:type="character" w:styleId="Hyperlink">
+    <w:name w:val="Hyperlink"/>
+    <w:basedOn w:val="DefaultParagraphFont"/>
+    <w:uiPriority w:val="99"/>
+    <w:unhideWhenUsed/>
+    <w:rsid w:val="003A59EC"/>
+    <w:rPr>
+      <w:color w:val="0563C1" w:themeColor="hyperlink"/>
+      <w:u w:val="single"/>
+    </w:rPr>
+  </w:style>
+  <w:style w:type="character" w:styleId="UnresolvedMention">
+    <w:name w:val="Unresolved Mention"/>
+    <w:basedOn w:val="DefaultParagraphFont"/>
+    <w:uiPriority w:val="99"/>
+    <w:semiHidden/>
+    <w:unhideWhenUsed/>
+    <w:rsid w:val="003A59EC"/>
+    <w:rPr>
+      <w:color w:val="605E5C"/>
+      <w:shd w:val="clear" w:color="auto" w:fill="E1DFDD"/>
+    </w:rPr>
+  </w:style>
+  <w:style w:type="character" w:styleId="FollowedHyperlink">
+    <w:name w:val="FollowedHyperlink"/>
+    <w:basedOn w:val="DefaultParagraphFont"/>
+    <w:uiPriority w:val="99"/>
+    <w:semiHidden/>
+    <w:unhideWhenUsed/>
+    <w:rsid w:val="003A59EC"/>
+    <w:rPr>
+      <w:color w:val="954F72" w:themeColor="followedHyperlink"/>
+      <w:u w:val="single"/>
+    </w:rPr>
+  </w:style>
 </w:styles>
 </file>
 

</xml_diff>

<commit_message>
Fix CV and minor texts
</commit_message>
<xml_diff>
--- a/static/Andrew Molyuk.docx
+++ b/static/Andrew Molyuk.docx
@@ -69,23 +69,7 @@
             <w:rFonts w:asciiTheme="majorHAnsi" w:hAnsiTheme="majorHAnsi" w:cstheme="majorHAnsi"/>
             <w:lang w:val="en-US"/>
           </w:rPr>
-          <w:t>andrew@m</w:t>
-        </w:r>
-        <w:r>
-          <w:rPr>
-            <w:rStyle w:val="Hyperlink"/>
-            <w:rFonts w:asciiTheme="majorHAnsi" w:hAnsiTheme="majorHAnsi" w:cstheme="majorHAnsi"/>
-            <w:lang w:val="en-US"/>
-          </w:rPr>
-          <w:t>o</w:t>
-        </w:r>
-        <w:r>
-          <w:rPr>
-            <w:rStyle w:val="Hyperlink"/>
-            <w:rFonts w:asciiTheme="majorHAnsi" w:hAnsiTheme="majorHAnsi" w:cstheme="majorHAnsi"/>
-            <w:lang w:val="en-US"/>
-          </w:rPr>
-          <w:t>lyuk.com</w:t>
+          <w:t>andrew@molyuk.com</w:t>
         </w:r>
       </w:hyperlink>
     </w:p>
@@ -184,23 +168,7 @@
             <w:rFonts w:asciiTheme="majorHAnsi" w:hAnsiTheme="majorHAnsi" w:cstheme="majorHAnsi"/>
             <w:lang w:val="en-US"/>
           </w:rPr>
-          <w:t>www.linkedin.com/in/andrewm</w:t>
-        </w:r>
-        <w:r>
-          <w:rPr>
-            <w:rStyle w:val="Hyperlink"/>
-            <w:rFonts w:asciiTheme="majorHAnsi" w:hAnsiTheme="majorHAnsi" w:cstheme="majorHAnsi"/>
-            <w:lang w:val="en-US"/>
-          </w:rPr>
-          <w:t>o</w:t>
-        </w:r>
-        <w:r>
-          <w:rPr>
-            <w:rStyle w:val="Hyperlink"/>
-            <w:rFonts w:asciiTheme="majorHAnsi" w:hAnsiTheme="majorHAnsi" w:cstheme="majorHAnsi"/>
-            <w:lang w:val="en-US"/>
-          </w:rPr>
-          <w:t>lyuk</w:t>
+          <w:t>www.linkedin.com/in/andrewmolyuk</w:t>
         </w:r>
       </w:hyperlink>
       <w:r>
@@ -226,23 +194,7 @@
             <w:rFonts w:asciiTheme="majorHAnsi" w:hAnsiTheme="majorHAnsi" w:cstheme="majorHAnsi"/>
             <w:lang w:val="en-US"/>
           </w:rPr>
-          <w:t>andrew.mo</w:t>
-        </w:r>
-        <w:r>
-          <w:rPr>
-            <w:rStyle w:val="Hyperlink"/>
-            <w:rFonts w:asciiTheme="majorHAnsi" w:hAnsiTheme="majorHAnsi" w:cstheme="majorHAnsi"/>
-            <w:lang w:val="en-US"/>
-          </w:rPr>
-          <w:t>l</w:t>
-        </w:r>
-        <w:r>
-          <w:rPr>
-            <w:rStyle w:val="Hyperlink"/>
-            <w:rFonts w:asciiTheme="majorHAnsi" w:hAnsiTheme="majorHAnsi" w:cstheme="majorHAnsi"/>
-            <w:lang w:val="en-US"/>
-          </w:rPr>
-          <w:t>yuk.com</w:t>
+          <w:t>andrew.molyuk.com</w:t>
         </w:r>
       </w:hyperlink>
     </w:p>
@@ -622,7 +574,25 @@
           <w:szCs w:val="22"/>
           <w:lang w:val="en-US"/>
         </w:rPr>
-        <w:t>July 2023</w:t>
+        <w:t>January</w:t>
+      </w:r>
+      <w:r>
+        <w:rPr>
+          <w:rFonts w:asciiTheme="majorHAnsi" w:hAnsiTheme="majorHAnsi" w:cstheme="majorHAnsi"/>
+          <w:sz w:val="22"/>
+          <w:szCs w:val="22"/>
+          <w:lang w:val="en-US"/>
+        </w:rPr>
+        <w:t xml:space="preserve"> 202</w:t>
+      </w:r>
+      <w:r>
+        <w:rPr>
+          <w:rFonts w:asciiTheme="majorHAnsi" w:hAnsiTheme="majorHAnsi" w:cstheme="majorHAnsi"/>
+          <w:sz w:val="22"/>
+          <w:szCs w:val="22"/>
+          <w:lang w:val="en-US"/>
+        </w:rPr>
+        <w:t>4</w:t>
       </w:r>
       <w:r>
         <w:rPr>
@@ -649,7 +619,25 @@
           <w:szCs w:val="22"/>
           <w:lang w:val="en-US"/>
         </w:rPr>
-        <w:t xml:space="preserve"> years)</w:t>
+        <w:t xml:space="preserve"> years</w:t>
+      </w:r>
+      <w:r>
+        <w:rPr>
+          <w:rFonts w:asciiTheme="majorHAnsi" w:hAnsiTheme="majorHAnsi" w:cstheme="majorHAnsi"/>
+          <w:sz w:val="22"/>
+          <w:szCs w:val="22"/>
+          <w:lang w:val="en-US"/>
+        </w:rPr>
+        <w:t xml:space="preserve"> 6 month</w:t>
+      </w:r>
+      <w:r>
+        <w:rPr>
+          <w:rFonts w:asciiTheme="majorHAnsi" w:hAnsiTheme="majorHAnsi" w:cstheme="majorHAnsi"/>
+          <w:sz w:val="22"/>
+          <w:szCs w:val="22"/>
+          <w:lang w:val="en-US"/>
+        </w:rPr>
+        <w:t>)</w:t>
       </w:r>
     </w:p>
     <w:p>

</xml_diff>